<commit_message>
abis update skill tablue ke power BI
</commit_message>
<xml_diff>
--- a/Februari 2026/(Feb 2026) CV Dhika Ramadhan Saputra.docx
+++ b/Februari 2026/(Feb 2026) CV Dhika Ramadhan Saputra.docx
@@ -4060,7 +4060,13 @@
         <w:rPr>
           <w:sz w:val="20"/>
         </w:rPr>
-        <w:t xml:space="preserve">Tableau Public, </w:t>
+        <w:t>Microsoft Power BI</w:t>
+      </w:r>
+      <w:r>
+        <w:rPr>
+          <w:sz w:val="20"/>
+        </w:rPr>
+        <w:t xml:space="preserve">, </w:t>
       </w:r>
       <w:r>
         <w:rPr>

</xml_diff>

<commit_message>
abis perbarui CV tambahin project based intern, dll
</commit_message>
<xml_diff>
--- a/Februari 2026/(Feb 2026) CV Dhika Ramadhan Saputra.docx
+++ b/Februari 2026/(Feb 2026) CV Dhika Ramadhan Saputra.docx
@@ -669,7 +669,7 @@
         <w:rPr>
           <w:sz w:val="20"/>
         </w:rPr>
-        <w:t>Dashboard Planning &amp; Design: Defined key KPIs and dashboard requirements based on the initial stakeholder brief</w:t>
+        <w:t>Dashboard Planning: Defined key KPIs and dashboard requirements based on the initial stakeholder brief</w:t>
       </w:r>
       <w:r>
         <w:rPr>
@@ -920,58 +920,6 @@
           <w:sz w:val="20"/>
         </w:rPr>
         <w:t>Developed comprehensive data visualizations using Tableau Public based on the preprocessed datasets to uncover key marketing insights</w:t>
-      </w:r>
-      <w:r>
-        <w:rPr>
-          <w:sz w:val="20"/>
-        </w:rPr>
-        <w:t>.</w:t>
-      </w:r>
-    </w:p>
-    <w:p>
-      <w:pPr>
-        <w:pStyle w:val="ListParagraph"/>
-        <w:numPr>
-          <w:ilvl w:val="0"/>
-          <w:numId w:val="1"/>
-        </w:numPr>
-        <w:tabs>
-          <w:tab w:val="left" w:pos="557"/>
-        </w:tabs>
-        <w:ind w:hanging="362"/>
-        <w:rPr>
-          <w:sz w:val="20"/>
-        </w:rPr>
-      </w:pPr>
-      <w:r>
-        <w:rPr>
-          <w:sz w:val="20"/>
-        </w:rPr>
-        <w:t xml:space="preserve">Web </w:t>
-      </w:r>
-      <w:r>
-        <w:rPr>
-          <w:sz w:val="20"/>
-        </w:rPr>
-        <w:t>d</w:t>
-      </w:r>
-      <w:r>
-        <w:rPr>
-          <w:sz w:val="20"/>
-        </w:rPr>
-        <w:t>evelopment</w:t>
-      </w:r>
-      <w:r>
-        <w:rPr>
-          <w:sz w:val="20"/>
-        </w:rPr>
-        <w:t xml:space="preserve">: </w:t>
-      </w:r>
-      <w:r>
-        <w:rPr>
-          <w:sz w:val="20"/>
-        </w:rPr>
-        <w:t>Designed and developed a static landing page to serve as a centralized portal for accessing the interactive visualization dashboards</w:t>
       </w:r>
       <w:r>
         <w:rPr>
@@ -1708,7 +1656,6 @@
           <w:i/>
           <w:sz w:val="20"/>
         </w:rPr>
-        <w:lastRenderedPageBreak/>
         <w:t>Alison</w:t>
       </w:r>
     </w:p>
@@ -1804,6 +1751,7 @@
           <w:b/>
           <w:sz w:val="20"/>
         </w:rPr>
+        <w:lastRenderedPageBreak/>
         <w:t xml:space="preserve">SQL (Basic) </w:t>
       </w:r>
       <w:r>
@@ -2152,7 +2100,7 @@
           <w:b/>
           <w:sz w:val="20"/>
         </w:rPr>
-        <w:t>Tribeindo</w:t>
+        <w:t>Data Analyst</w:t>
       </w:r>
       <w:r>
         <w:rPr>
@@ -2168,46 +2116,7 @@
           <w:color w:val="808080"/>
           <w:sz w:val="20"/>
         </w:rPr>
-        <w:t>–</w:t>
-      </w:r>
-      <w:r>
-        <w:rPr>
-          <w:color w:val="808080"/>
-          <w:spacing w:val="-1"/>
-          <w:sz w:val="20"/>
-        </w:rPr>
-        <w:t xml:space="preserve"> </w:t>
-      </w:r>
-      <w:r>
-        <w:rPr>
-          <w:color w:val="808080"/>
-          <w:sz w:val="20"/>
-        </w:rPr>
-        <w:t>Batam,</w:t>
-      </w:r>
-      <w:r>
-        <w:rPr>
-          <w:color w:val="808080"/>
-          <w:spacing w:val="-3"/>
-          <w:sz w:val="20"/>
-        </w:rPr>
-        <w:t xml:space="preserve"> </w:t>
-      </w:r>
-      <w:r>
-        <w:rPr>
-          <w:color w:val="808080"/>
-          <w:spacing w:val="-4"/>
-          <w:sz w:val="20"/>
-        </w:rPr>
-        <w:t>Riau</w:t>
-      </w:r>
-      <w:r>
-        <w:rPr>
-          <w:color w:val="808080"/>
-          <w:spacing w:val="-4"/>
-          <w:sz w:val="20"/>
-        </w:rPr>
-        <w:t xml:space="preserve"> Islands</w:t>
+        <w:t>– Project-based internship</w:t>
       </w:r>
       <w:r>
         <w:rPr>
@@ -2230,36 +2139,45 @@
         <w:ind w:left="131"/>
         <w:rPr>
           <w:rFonts w:ascii="Arial"/>
-          <w:i/>
+          <w:iCs/>
           <w:sz w:val="20"/>
         </w:rPr>
       </w:pPr>
       <w:r>
         <w:rPr>
           <w:rFonts w:ascii="Arial"/>
-          <w:i/>
-          <w:sz w:val="20"/>
-        </w:rPr>
-        <w:t>Content</w:t>
+          <w:iCs/>
+          <w:sz w:val="20"/>
+        </w:rPr>
+        <w:t>Bureau of Publication &amp; Admissions</w:t>
       </w:r>
       <w:r>
         <w:rPr>
           <w:rFonts w:ascii="Arial"/>
-          <w:i/>
-          <w:spacing w:val="-7"/>
-          <w:sz w:val="20"/>
-        </w:rPr>
-        <w:t xml:space="preserve"> </w:t>
+          <w:iCs/>
+          <w:sz w:val="20"/>
+        </w:rPr>
+        <w:t>, UMP</w:t>
       </w:r>
       <w:r>
         <w:rPr>
           <w:rFonts w:ascii="Arial"/>
-          <w:i/>
-          <w:spacing w:val="-2"/>
-          <w:sz w:val="20"/>
-        </w:rPr>
-        <w:t>Planner</w:t>
-      </w:r>
+          <w:iCs/>
+          <w:sz w:val="20"/>
+        </w:rPr>
+        <w:t xml:space="preserve"> - </w:t>
+      </w:r>
+      <w:hyperlink r:id="rId19" w:history="1">
+        <w:r>
+          <w:rPr>
+            <w:rStyle w:val="Hyperlink"/>
+            <w:rFonts w:ascii="Arial"/>
+            <w:iCs/>
+            <w:sz w:val="20"/>
+          </w:rPr>
+          <w:t>View project detail</w:t>
+        </w:r>
+      </w:hyperlink>
     </w:p>
     <w:p>
       <w:pPr>
@@ -2272,7 +2190,7 @@
           <w:color w:val="808080"/>
           <w:spacing w:val="-2"/>
         </w:rPr>
-        <w:t>Business and Service Consultancy</w:t>
+        <w:t>A functional unit responsible for managing new student admission information, university promotional publications, and the administrative processing of prospective students</w:t>
       </w:r>
       <w:r>
         <w:rPr>
@@ -2292,15 +2210,53 @@
         <w:tabs>
           <w:tab w:val="left" w:pos="557"/>
         </w:tabs>
-        <w:rPr>
-          <w:sz w:val="20"/>
-        </w:rPr>
-      </w:pPr>
-      <w:r>
-        <w:rPr>
-          <w:sz w:val="20"/>
-        </w:rPr>
-        <w:t>Defined and established the specific niche for the Tribeindo TikTok account to ensure targeted audience engagement.</w:t>
+        <w:spacing w:line="244" w:lineRule="exact"/>
+        <w:ind w:hanging="362"/>
+        <w:rPr>
+          <w:sz w:val="20"/>
+        </w:rPr>
+      </w:pPr>
+      <w:r>
+        <w:rPr>
+          <w:sz w:val="20"/>
+        </w:rPr>
+        <w:t xml:space="preserve">Data </w:t>
+      </w:r>
+      <w:r>
+        <w:rPr>
+          <w:sz w:val="20"/>
+        </w:rPr>
+        <w:t>c</w:t>
+      </w:r>
+      <w:r>
+        <w:rPr>
+          <w:sz w:val="20"/>
+        </w:rPr>
+        <w:t xml:space="preserve">ollection &amp; </w:t>
+      </w:r>
+      <w:r>
+        <w:rPr>
+          <w:sz w:val="20"/>
+        </w:rPr>
+        <w:t>p</w:t>
+      </w:r>
+      <w:r>
+        <w:rPr>
+          <w:sz w:val="20"/>
+        </w:rPr>
+        <w:t>rivacy</w:t>
+      </w:r>
+      <w:r>
+        <w:rPr>
+          <w:sz w:val="20"/>
+        </w:rPr>
+        <w:t xml:space="preserve">: </w:t>
+      </w:r>
+      <w:r>
+        <w:rPr>
+          <w:sz w:val="20"/>
+        </w:rPr>
+        <w:t>Collaborated with internal staff from the project partner (BPA UMP) for secure data acquisition, ensuring compliance with database security protocols.</w:t>
       </w:r>
     </w:p>
     <w:p>
@@ -2313,15 +2269,46 @@
         <w:tabs>
           <w:tab w:val="left" w:pos="557"/>
         </w:tabs>
-        <w:rPr>
-          <w:sz w:val="20"/>
-        </w:rPr>
-      </w:pPr>
-      <w:r>
-        <w:rPr>
-          <w:sz w:val="20"/>
-        </w:rPr>
-        <w:t>Developed comprehensive content pillars based on the designated niche to maintain brand consistency.</w:t>
+        <w:spacing w:before="4"/>
+        <w:ind w:hanging="362"/>
+        <w:rPr>
+          <w:sz w:val="20"/>
+        </w:rPr>
+      </w:pPr>
+      <w:r>
+        <w:rPr>
+          <w:spacing w:val="-6"/>
+          <w:sz w:val="20"/>
+        </w:rPr>
+        <w:t xml:space="preserve">Data </w:t>
+      </w:r>
+      <w:r>
+        <w:rPr>
+          <w:spacing w:val="-6"/>
+          <w:sz w:val="20"/>
+        </w:rPr>
+        <w:t>p</w:t>
+      </w:r>
+      <w:r>
+        <w:rPr>
+          <w:spacing w:val="-6"/>
+          <w:sz w:val="20"/>
+        </w:rPr>
+        <w:t>reprocessing</w:t>
+      </w:r>
+      <w:r>
+        <w:rPr>
+          <w:spacing w:val="-6"/>
+          <w:sz w:val="20"/>
+        </w:rPr>
+        <w:t xml:space="preserve">: </w:t>
+      </w:r>
+      <w:r>
+        <w:rPr>
+          <w:spacing w:val="-6"/>
+          <w:sz w:val="20"/>
+        </w:rPr>
+        <w:t>Performed extensive preprocessing on a dataset consisting of 73 columns and 65,901 rows, including data merging, feature selection, data validation, and troubleshooting to transform raw data into a clean, analysis-ready format.</w:t>
       </w:r>
     </w:p>
     <w:p>
@@ -2334,15 +2321,143 @@
         <w:tabs>
           <w:tab w:val="left" w:pos="557"/>
         </w:tabs>
-        <w:rPr>
-          <w:sz w:val="20"/>
-        </w:rPr>
-      </w:pPr>
-      <w:r>
-        <w:rPr>
-          <w:sz w:val="20"/>
-        </w:rPr>
-        <w:t>Conducted market research and trend analysis to gather inspirations and real-world references for content creation.</w:t>
+        <w:ind w:hanging="362"/>
+        <w:rPr>
+          <w:sz w:val="20"/>
+        </w:rPr>
+      </w:pPr>
+      <w:r>
+        <w:rPr>
+          <w:sz w:val="20"/>
+        </w:rPr>
+        <w:t xml:space="preserve">Data </w:t>
+      </w:r>
+      <w:r>
+        <w:rPr>
+          <w:sz w:val="20"/>
+        </w:rPr>
+        <w:t>v</w:t>
+      </w:r>
+      <w:r>
+        <w:rPr>
+          <w:sz w:val="20"/>
+        </w:rPr>
+        <w:t>isualization</w:t>
+      </w:r>
+      <w:r>
+        <w:rPr>
+          <w:sz w:val="20"/>
+        </w:rPr>
+        <w:t xml:space="preserve">: </w:t>
+      </w:r>
+      <w:r>
+        <w:rPr>
+          <w:sz w:val="20"/>
+        </w:rPr>
+        <w:t>Developed comprehensive data visualizations using Tableau Public based on the preprocessed datasets to uncover key marketing insights</w:t>
+      </w:r>
+      <w:r>
+        <w:rPr>
+          <w:sz w:val="20"/>
+        </w:rPr>
+        <w:t>.</w:t>
+      </w:r>
+    </w:p>
+    <w:p>
+      <w:pPr>
+        <w:tabs>
+          <w:tab w:val="left" w:pos="8833"/>
+        </w:tabs>
+        <w:spacing w:before="229" w:line="228" w:lineRule="exact"/>
+        <w:ind w:left="131"/>
+        <w:rPr>
+          <w:sz w:val="20"/>
+        </w:rPr>
+      </w:pPr>
+      <w:r>
+        <w:rPr>
+          <w:rFonts w:ascii="Arial" w:hAnsi="Arial"/>
+          <w:b/>
+          <w:sz w:val="20"/>
+        </w:rPr>
+        <w:t>Content Planner</w:t>
+      </w:r>
+      <w:r>
+        <w:rPr>
+          <w:rFonts w:ascii="Arial" w:hAnsi="Arial"/>
+          <w:b/>
+          <w:spacing w:val="-5"/>
+          <w:sz w:val="20"/>
+        </w:rPr>
+        <w:t xml:space="preserve"> </w:t>
+      </w:r>
+      <w:r>
+        <w:rPr>
+          <w:color w:val="808080"/>
+          <w:sz w:val="20"/>
+        </w:rPr>
+        <w:t>–</w:t>
+      </w:r>
+      <w:r>
+        <w:rPr>
+          <w:color w:val="808080"/>
+          <w:sz w:val="20"/>
+        </w:rPr>
+        <w:t xml:space="preserve"> Internship</w:t>
+      </w:r>
+      <w:r>
+        <w:rPr>
+          <w:color w:val="808080"/>
+          <w:sz w:val="20"/>
+        </w:rPr>
+        <w:tab/>
+      </w:r>
+      <w:r>
+        <w:rPr>
+          <w:spacing w:val="-4"/>
+          <w:sz w:val="20"/>
+        </w:rPr>
+        <w:t>2023</w:t>
+      </w:r>
+    </w:p>
+    <w:p>
+      <w:pPr>
+        <w:spacing w:line="228" w:lineRule="exact"/>
+        <w:ind w:left="131"/>
+        <w:rPr>
+          <w:rFonts w:ascii="Arial"/>
+          <w:iCs/>
+          <w:sz w:val="20"/>
+        </w:rPr>
+      </w:pPr>
+      <w:r>
+        <w:rPr>
+          <w:rFonts w:ascii="Arial"/>
+          <w:iCs/>
+          <w:sz w:val="20"/>
+        </w:rPr>
+        <w:t>TribeIndo</w:t>
+      </w:r>
+    </w:p>
+    <w:p>
+      <w:pPr>
+        <w:pStyle w:val="BodyText"/>
+        <w:spacing w:before="5" w:line="229" w:lineRule="exact"/>
+        <w:ind w:left="131" w:firstLine="0"/>
+      </w:pPr>
+      <w:r>
+        <w:rPr>
+          <w:color w:val="808080"/>
+          <w:spacing w:val="-2"/>
+        </w:rPr>
+        <w:t>Business and Service Consultancy</w:t>
+      </w:r>
+      <w:r>
+        <w:rPr>
+          <w:color w:val="808080"/>
+          <w:spacing w:val="-2"/>
+        </w:rPr>
+        <w:t>.</w:t>
       </w:r>
     </w:p>
     <w:p>
@@ -2363,6 +2478,69 @@
         <w:rPr>
           <w:sz w:val="20"/>
         </w:rPr>
+        <w:t>Defined and established the specific niche for the Tribeindo TikTok account to ensure targeted audience engagement.</w:t>
+      </w:r>
+    </w:p>
+    <w:p>
+      <w:pPr>
+        <w:pStyle w:val="ListParagraph"/>
+        <w:numPr>
+          <w:ilvl w:val="0"/>
+          <w:numId w:val="1"/>
+        </w:numPr>
+        <w:tabs>
+          <w:tab w:val="left" w:pos="557"/>
+        </w:tabs>
+        <w:rPr>
+          <w:sz w:val="20"/>
+        </w:rPr>
+      </w:pPr>
+      <w:r>
+        <w:rPr>
+          <w:sz w:val="20"/>
+        </w:rPr>
+        <w:t>Developed comprehensive content pillars based on the designated niche to maintain brand consistency.</w:t>
+      </w:r>
+    </w:p>
+    <w:p>
+      <w:pPr>
+        <w:pStyle w:val="ListParagraph"/>
+        <w:numPr>
+          <w:ilvl w:val="0"/>
+          <w:numId w:val="1"/>
+        </w:numPr>
+        <w:tabs>
+          <w:tab w:val="left" w:pos="557"/>
+        </w:tabs>
+        <w:rPr>
+          <w:sz w:val="20"/>
+        </w:rPr>
+      </w:pPr>
+      <w:r>
+        <w:rPr>
+          <w:sz w:val="20"/>
+        </w:rPr>
+        <w:t>Conducted market research and trend analysis to gather inspirations and real-world references for content creation.</w:t>
+      </w:r>
+    </w:p>
+    <w:p>
+      <w:pPr>
+        <w:pStyle w:val="ListParagraph"/>
+        <w:numPr>
+          <w:ilvl w:val="0"/>
+          <w:numId w:val="1"/>
+        </w:numPr>
+        <w:tabs>
+          <w:tab w:val="left" w:pos="557"/>
+        </w:tabs>
+        <w:rPr>
+          <w:sz w:val="20"/>
+        </w:rPr>
+      </w:pPr>
+      <w:r>
+        <w:rPr>
+          <w:sz w:val="20"/>
+        </w:rPr>
         <w:t>Formulated editorial plans by aligning content pillars with creative references to ensure a structured and effective posting schedule.</w:t>
       </w:r>
     </w:p>
@@ -2393,53 +2571,19 @@
           <w:b/>
           <w:sz w:val="20"/>
         </w:rPr>
-        <w:t>Steaky</w:t>
+        <w:t>Helper</w:t>
       </w:r>
       <w:r>
         <w:rPr>
           <w:rFonts w:ascii="Arial" w:hAnsi="Arial"/>
           <w:b/>
-          <w:spacing w:val="-9"/>
+          <w:spacing w:val="-1"/>
           <w:sz w:val="20"/>
         </w:rPr>
         <w:t xml:space="preserve"> </w:t>
       </w:r>
       <w:r>
         <w:rPr>
-          <w:rFonts w:ascii="Arial" w:hAnsi="Arial"/>
-          <w:b/>
-          <w:sz w:val="20"/>
-        </w:rPr>
-        <w:t>Steak</w:t>
-      </w:r>
-      <w:r>
-        <w:rPr>
-          <w:rFonts w:ascii="Arial" w:hAnsi="Arial"/>
-          <w:b/>
-          <w:spacing w:val="-2"/>
-          <w:sz w:val="20"/>
-        </w:rPr>
-        <w:t xml:space="preserve"> </w:t>
-      </w:r>
-      <w:r>
-        <w:rPr>
-          <w:rFonts w:ascii="Arial" w:hAnsi="Arial"/>
-          <w:b/>
-          <w:sz w:val="20"/>
-        </w:rPr>
-        <w:t>Purwokerto</w:t>
-      </w:r>
-      <w:r>
-        <w:rPr>
-          <w:rFonts w:ascii="Arial" w:hAnsi="Arial"/>
-          <w:b/>
-          <w:spacing w:val="-1"/>
-          <w:sz w:val="20"/>
-        </w:rPr>
-        <w:t xml:space="preserve"> </w:t>
-      </w:r>
-      <w:r>
-        <w:rPr>
           <w:color w:val="808080"/>
           <w:sz w:val="20"/>
         </w:rPr>
@@ -2448,46 +2592,9 @@
       <w:r>
         <w:rPr>
           <w:color w:val="808080"/>
-          <w:spacing w:val="-2"/>
-          <w:sz w:val="20"/>
-        </w:rPr>
-        <w:t xml:space="preserve"> </w:t>
-      </w:r>
-      <w:r>
-        <w:rPr>
-          <w:color w:val="808080"/>
-          <w:sz w:val="20"/>
-        </w:rPr>
-        <w:t>Purwokerto</w:t>
-      </w:r>
-      <w:r>
-        <w:rPr>
-          <w:sz w:val="20"/>
-        </w:rPr>
-        <w:t>,</w:t>
-      </w:r>
-      <w:r>
-        <w:rPr>
-          <w:spacing w:val="-10"/>
-          <w:sz w:val="20"/>
-        </w:rPr>
-        <w:t xml:space="preserve"> </w:t>
-      </w:r>
-      <w:r>
-        <w:rPr>
-          <w:color w:val="808080"/>
-          <w:spacing w:val="-2"/>
-          <w:sz w:val="20"/>
-        </w:rPr>
-        <w:t>Banyumas</w:t>
-      </w:r>
-      <w:r>
-        <w:rPr>
-          <w:color w:val="808080"/>
-          <w:spacing w:val="-2"/>
-          <w:sz w:val="20"/>
-        </w:rPr>
-        <w:t xml:space="preserve"> Regency</w:t>
+          <w:sz w:val="20"/>
+        </w:rPr>
+        <w:t xml:space="preserve"> Contract</w:t>
       </w:r>
       <w:r>
         <w:rPr>
@@ -2510,18 +2617,17 @@
         <w:ind w:left="131"/>
         <w:rPr>
           <w:rFonts w:ascii="Arial"/>
-          <w:i/>
+          <w:iCs/>
           <w:sz w:val="20"/>
         </w:rPr>
       </w:pPr>
       <w:r>
         <w:rPr>
           <w:rFonts w:ascii="Arial"/>
-          <w:i/>
-          <w:spacing w:val="-2"/>
-          <w:sz w:val="20"/>
-        </w:rPr>
-        <w:t>Helper</w:t>
+          <w:iCs/>
+          <w:sz w:val="20"/>
+        </w:rPr>
+        <w:t>Steaky Steak Purwokerto</w:t>
       </w:r>
     </w:p>
     <w:p>
@@ -3264,10 +3370,17 @@
     </w:p>
     <w:p>
       <w:pPr>
+        <w:pStyle w:val="BodyText"/>
+        <w:spacing w:line="240" w:lineRule="auto"/>
+        <w:ind w:left="0" w:firstLine="0"/>
+      </w:pPr>
+    </w:p>
+    <w:p>
+      <w:pPr>
         <w:tabs>
-          <w:tab w:val="right" w:pos="9230"/>
+          <w:tab w:val="left" w:pos="8776"/>
         </w:tabs>
-        <w:spacing w:before="273" w:line="228" w:lineRule="exact"/>
+        <w:spacing w:line="229" w:lineRule="exact"/>
         <w:ind w:left="131"/>
         <w:rPr>
           <w:sz w:val="20"/>
@@ -3279,13 +3392,13 @@
           <w:b/>
           <w:sz w:val="20"/>
         </w:rPr>
-        <w:t>Musyawarah</w:t>
+        <w:t>Banyumas</w:t>
       </w:r>
       <w:r>
         <w:rPr>
           <w:rFonts w:ascii="Arial"/>
           <w:b/>
-          <w:spacing w:val="-6"/>
+          <w:spacing w:val="-3"/>
           <w:sz w:val="20"/>
         </w:rPr>
         <w:t xml:space="preserve"> </w:t>
@@ -3296,13 +3409,13 @@
           <w:b/>
           <w:sz w:val="20"/>
         </w:rPr>
-        <w:t>Besar</w:t>
+        <w:t>Campus</w:t>
       </w:r>
       <w:r>
         <w:rPr>
           <w:rFonts w:ascii="Arial"/>
           <w:b/>
-          <w:spacing w:val="-11"/>
+          <w:spacing w:val="-2"/>
           <w:sz w:val="20"/>
         </w:rPr>
         <w:t xml:space="preserve"> </w:t>
@@ -3313,13 +3426,13 @@
           <w:b/>
           <w:sz w:val="20"/>
         </w:rPr>
-        <w:t>Badan</w:t>
+        <w:t>Expo</w:t>
       </w:r>
       <w:r>
         <w:rPr>
           <w:rFonts w:ascii="Arial"/>
           <w:b/>
-          <w:spacing w:val="-6"/>
+          <w:spacing w:val="-4"/>
           <w:sz w:val="20"/>
         </w:rPr>
         <w:t xml:space="preserve"> </w:t>
@@ -3330,90 +3443,23 @@
           <w:b/>
           <w:sz w:val="20"/>
         </w:rPr>
-        <w:t>Eksekutif</w:t>
+        <w:t>2023</w:t>
       </w:r>
       <w:r>
         <w:rPr>
           <w:rFonts w:ascii="Arial"/>
           <w:b/>
-          <w:spacing w:val="-7"/>
+          <w:spacing w:val="3"/>
           <w:sz w:val="20"/>
         </w:rPr>
         <w:t xml:space="preserve"> </w:t>
       </w:r>
       <w:r>
         <w:rPr>
-          <w:rFonts w:ascii="Arial"/>
-          <w:b/>
-          <w:sz w:val="20"/>
-        </w:rPr>
-        <w:t>Mahasiswa</w:t>
-      </w:r>
-      <w:r>
-        <w:rPr>
-          <w:rFonts w:ascii="Arial"/>
-          <w:b/>
-          <w:spacing w:val="-9"/>
-          <w:sz w:val="20"/>
-        </w:rPr>
-        <w:t xml:space="preserve"> </w:t>
-      </w:r>
-      <w:r>
-        <w:rPr>
-          <w:rFonts w:ascii="Arial"/>
-          <w:b/>
-          <w:sz w:val="20"/>
-        </w:rPr>
-        <w:t>Banyumas</w:t>
-      </w:r>
-      <w:r>
-        <w:rPr>
-          <w:rFonts w:ascii="Arial"/>
-          <w:b/>
-          <w:spacing w:val="-2"/>
-          <w:sz w:val="20"/>
-        </w:rPr>
-        <w:t xml:space="preserve"> </w:t>
-      </w:r>
-      <w:r>
-        <w:rPr>
-          <w:rFonts w:ascii="Arial"/>
-          <w:b/>
-          <w:sz w:val="20"/>
-        </w:rPr>
-        <w:t>Raya</w:t>
-      </w:r>
-      <w:r>
-        <w:rPr>
-          <w:rFonts w:ascii="Arial"/>
-          <w:b/>
-          <w:spacing w:val="8"/>
-          <w:sz w:val="20"/>
-        </w:rPr>
-        <w:t xml:space="preserve"> </w:t>
-      </w:r>
-      <w:r>
-        <w:rPr>
-          <w:color w:val="808080"/>
-          <w:sz w:val="20"/>
-        </w:rPr>
-        <w:t>–</w:t>
-      </w:r>
-      <w:r>
-        <w:rPr>
-          <w:color w:val="808080"/>
-          <w:spacing w:val="-7"/>
-          <w:sz w:val="20"/>
-        </w:rPr>
-        <w:t xml:space="preserve"> </w:t>
-      </w:r>
-      <w:r>
-        <w:rPr>
-          <w:color w:val="808080"/>
-          <w:spacing w:val="-2"/>
-          <w:sz w:val="20"/>
-        </w:rPr>
-        <w:t>Banyumas Regency</w:t>
+          <w:color w:val="808080"/>
+          <w:sz w:val="20"/>
+        </w:rPr>
+        <w:t>– Banyumas Regency</w:t>
       </w:r>
       <w:r>
         <w:rPr>
@@ -3432,7 +3478,7 @@
     </w:p>
     <w:p>
       <w:pPr>
-        <w:spacing w:line="228" w:lineRule="exact"/>
+        <w:spacing w:line="229" w:lineRule="exact"/>
         <w:ind w:left="131"/>
         <w:rPr>
           <w:rFonts w:ascii="Arial"/>
@@ -3446,15 +3492,7 @@
           <w:i/>
           <w:sz w:val="20"/>
         </w:rPr>
-        <w:t>Administrative</w:t>
-      </w:r>
-      <w:r>
-        <w:rPr>
-          <w:rFonts w:ascii="Arial"/>
-          <w:i/>
-          <w:sz w:val="20"/>
-        </w:rPr>
-        <w:t xml:space="preserve"> Assistant</w:t>
+        <w:t>Sponsorship Staff</w:t>
       </w:r>
     </w:p>
     <w:p>
@@ -3475,7 +3513,7 @@
         <w:rPr>
           <w:sz w:val="20"/>
         </w:rPr>
-        <w:t xml:space="preserve">Drafted and finalized session frameworks and parliamentary rules of procedure for university delegates. </w:t>
+        <w:t>Collaborated in designing 5 diverse fundraising methods to ensure financial stability for the event.</w:t>
       </w:r>
     </w:p>
     <w:p>
@@ -3496,7 +3534,7 @@
         <w:rPr>
           <w:sz w:val="20"/>
         </w:rPr>
-        <w:t>Prepared and managed all necessary administrative correspondence during the pre-event phase.</w:t>
+        <w:t>Curated a comprehensive database of over 50 potential corporate partners for sponsorship outreach.</w:t>
       </w:r>
     </w:p>
     <w:p>
@@ -3517,7 +3555,7 @@
         <w:rPr>
           <w:sz w:val="20"/>
         </w:rPr>
-        <w:t>Developed and monitored digital registration platforms and attendance systems for both committees and delegates.</w:t>
+        <w:t>Executed professional outreach and conducted high-level negotiations with corporate representatives to secure partnerships.</w:t>
       </w:r>
     </w:p>
     <w:p>
@@ -3538,134 +3576,7 @@
         <w:rPr>
           <w:sz w:val="20"/>
         </w:rPr>
-        <w:t>Systematically archived current project documents and historical session records for future reference.</w:t>
-      </w:r>
-    </w:p>
-    <w:p>
-      <w:pPr>
-        <w:pStyle w:val="BodyText"/>
-        <w:spacing w:line="240" w:lineRule="auto"/>
-        <w:ind w:left="0" w:firstLine="0"/>
-      </w:pPr>
-    </w:p>
-    <w:p>
-      <w:pPr>
-        <w:tabs>
-          <w:tab w:val="left" w:pos="8776"/>
-        </w:tabs>
-        <w:spacing w:line="229" w:lineRule="exact"/>
-        <w:ind w:left="131"/>
-        <w:rPr>
-          <w:sz w:val="20"/>
-        </w:rPr>
-      </w:pPr>
-      <w:r>
-        <w:rPr>
-          <w:rFonts w:ascii="Arial"/>
-          <w:b/>
-          <w:sz w:val="20"/>
-        </w:rPr>
-        <w:t>Banyumas</w:t>
-      </w:r>
-      <w:r>
-        <w:rPr>
-          <w:rFonts w:ascii="Arial"/>
-          <w:b/>
-          <w:spacing w:val="-3"/>
-          <w:sz w:val="20"/>
-        </w:rPr>
-        <w:t xml:space="preserve"> </w:t>
-      </w:r>
-      <w:r>
-        <w:rPr>
-          <w:rFonts w:ascii="Arial"/>
-          <w:b/>
-          <w:sz w:val="20"/>
-        </w:rPr>
-        <w:t>Campus</w:t>
-      </w:r>
-      <w:r>
-        <w:rPr>
-          <w:rFonts w:ascii="Arial"/>
-          <w:b/>
-          <w:spacing w:val="-2"/>
-          <w:sz w:val="20"/>
-        </w:rPr>
-        <w:t xml:space="preserve"> </w:t>
-      </w:r>
-      <w:r>
-        <w:rPr>
-          <w:rFonts w:ascii="Arial"/>
-          <w:b/>
-          <w:sz w:val="20"/>
-        </w:rPr>
-        <w:t>Expo</w:t>
-      </w:r>
-      <w:r>
-        <w:rPr>
-          <w:rFonts w:ascii="Arial"/>
-          <w:b/>
-          <w:spacing w:val="-4"/>
-          <w:sz w:val="20"/>
-        </w:rPr>
-        <w:t xml:space="preserve"> </w:t>
-      </w:r>
-      <w:r>
-        <w:rPr>
-          <w:rFonts w:ascii="Arial"/>
-          <w:b/>
-          <w:sz w:val="20"/>
-        </w:rPr>
-        <w:t>2023</w:t>
-      </w:r>
-      <w:r>
-        <w:rPr>
-          <w:rFonts w:ascii="Arial"/>
-          <w:b/>
-          <w:spacing w:val="3"/>
-          <w:sz w:val="20"/>
-        </w:rPr>
-        <w:t xml:space="preserve"> </w:t>
-      </w:r>
-      <w:r>
-        <w:rPr>
-          <w:color w:val="808080"/>
-          <w:sz w:val="20"/>
-        </w:rPr>
-        <w:t>– Banyumas Regency</w:t>
-      </w:r>
-      <w:r>
-        <w:rPr>
-          <w:color w:val="808080"/>
-          <w:sz w:val="20"/>
-        </w:rPr>
-        <w:tab/>
-      </w:r>
-      <w:r>
-        <w:rPr>
-          <w:spacing w:val="-4"/>
-          <w:sz w:val="20"/>
-        </w:rPr>
-        <w:t>2023</w:t>
-      </w:r>
-    </w:p>
-    <w:p>
-      <w:pPr>
-        <w:spacing w:line="229" w:lineRule="exact"/>
-        <w:ind w:left="131"/>
-        <w:rPr>
-          <w:rFonts w:ascii="Arial"/>
-          <w:i/>
-          <w:sz w:val="20"/>
-        </w:rPr>
-      </w:pPr>
-      <w:r>
-        <w:rPr>
-          <w:rFonts w:ascii="Arial"/>
-          <w:i/>
-          <w:sz w:val="20"/>
-        </w:rPr>
-        <w:t>Sponsorship Staff</w:t>
+        <w:t>Successfully onboarded 16 corporate sponsors within a tight 2-week timeframe through effective pitching and follow-ups.</w:t>
       </w:r>
     </w:p>
     <w:p>
@@ -3686,7 +3597,7 @@
         <w:rPr>
           <w:sz w:val="20"/>
         </w:rPr>
-        <w:t>Collaborated in designing 5 diverse fundraising methods to ensure financial stability for the event.</w:t>
+        <w:t>Cultivated and maintained professional relationships with stakeholders to ensure long-term collaboration.</w:t>
       </w:r>
     </w:p>
     <w:p>
@@ -3707,7 +3618,13 @@
         <w:rPr>
           <w:sz w:val="20"/>
         </w:rPr>
-        <w:t>Curated a comprehensive database of over 50 potential corporate partners for sponsorship outreach.</w:t>
+        <w:t>Acted as a liaison and provided hospitality for corporate representatives during the main event</w:t>
+      </w:r>
+      <w:r>
+        <w:rPr>
+          <w:sz w:val="20"/>
+        </w:rPr>
+        <w:t>.</w:t>
       </w:r>
     </w:p>
     <w:p>
@@ -3728,16 +3645,11 @@
         <w:rPr>
           <w:sz w:val="20"/>
         </w:rPr>
-        <w:t>Executed professional outreach and conducted high-level negotiations with corporate representatives to secure partnerships.</w:t>
-      </w:r>
-    </w:p>
-    <w:p>
-      <w:pPr>
-        <w:pStyle w:val="ListParagraph"/>
-        <w:numPr>
-          <w:ilvl w:val="0"/>
-          <w:numId w:val="1"/>
-        </w:numPr>
+        <w:t>Achieved the highest sponsorship revenue in the event’s history, surpassing targets from previous years.</w:t>
+      </w:r>
+    </w:p>
+    <w:p>
+      <w:pPr>
         <w:tabs>
           <w:tab w:val="left" w:pos="557"/>
         </w:tabs>
@@ -3745,90 +3657,12 @@
           <w:sz w:val="20"/>
         </w:rPr>
       </w:pPr>
-      <w:r>
-        <w:rPr>
-          <w:sz w:val="20"/>
-        </w:rPr>
-        <w:t>Successfully onboarded 16 corporate sponsors within a tight 2-week timeframe through effective pitching and follow-ups.</w:t>
-      </w:r>
-    </w:p>
-    <w:p>
-      <w:pPr>
-        <w:pStyle w:val="ListParagraph"/>
-        <w:numPr>
-          <w:ilvl w:val="0"/>
-          <w:numId w:val="1"/>
-        </w:numPr>
-        <w:tabs>
-          <w:tab w:val="left" w:pos="557"/>
-        </w:tabs>
-        <w:rPr>
-          <w:sz w:val="20"/>
-        </w:rPr>
-      </w:pPr>
-      <w:r>
-        <w:rPr>
-          <w:sz w:val="20"/>
-        </w:rPr>
-        <w:t>Cultivated and maintained professional relationships with stakeholders to ensure long-term collaboration.</w:t>
-      </w:r>
-    </w:p>
-    <w:p>
-      <w:pPr>
-        <w:pStyle w:val="ListParagraph"/>
-        <w:numPr>
-          <w:ilvl w:val="0"/>
-          <w:numId w:val="1"/>
-        </w:numPr>
-        <w:tabs>
-          <w:tab w:val="left" w:pos="557"/>
-        </w:tabs>
-        <w:rPr>
-          <w:sz w:val="20"/>
-        </w:rPr>
-      </w:pPr>
-      <w:r>
-        <w:rPr>
-          <w:sz w:val="20"/>
-        </w:rPr>
-        <w:t>Acted as a liaison and provided hospitality for corporate representatives during the main event</w:t>
-      </w:r>
-      <w:r>
-        <w:rPr>
-          <w:sz w:val="20"/>
-        </w:rPr>
-        <w:t>.</w:t>
-      </w:r>
-    </w:p>
-    <w:p>
-      <w:pPr>
-        <w:pStyle w:val="ListParagraph"/>
-        <w:numPr>
-          <w:ilvl w:val="0"/>
-          <w:numId w:val="1"/>
-        </w:numPr>
-        <w:tabs>
-          <w:tab w:val="left" w:pos="557"/>
-        </w:tabs>
-        <w:rPr>
-          <w:sz w:val="20"/>
-        </w:rPr>
-      </w:pPr>
-      <w:r>
-        <w:rPr>
-          <w:sz w:val="20"/>
-        </w:rPr>
-        <w:t>Achieved the highest sponsorship revenue in the event’s history, surpassing targets from previous years.</w:t>
-      </w:r>
-    </w:p>
-    <w:p>
-      <w:pPr>
-        <w:tabs>
-          <w:tab w:val="left" w:pos="557"/>
-        </w:tabs>
-        <w:rPr>
-          <w:sz w:val="20"/>
-        </w:rPr>
+    </w:p>
+    <w:p>
+      <w:pPr>
+        <w:pStyle w:val="BodyText"/>
+        <w:spacing w:before="47" w:line="240" w:lineRule="auto"/>
+        <w:ind w:left="0" w:firstLine="0"/>
       </w:pPr>
     </w:p>
     <w:p>
@@ -4442,6 +4276,9 @@
     </w:lvl>
   </w:abstractNum>
   <w:num w:numId="1" w16cid:durableId="671296698">
+    <w:abstractNumId w:val="0"/>
+  </w:num>
+  <w:num w:numId="2" w16cid:durableId="168059302">
     <w:abstractNumId w:val="0"/>
   </w:num>
 </w:numbering>

</xml_diff>

<commit_message>
perbarui tahun dan lisensi
</commit_message>
<xml_diff>
--- a/Februari 2026/(Feb 2026) CV Dhika Ramadhan Saputra.docx
+++ b/Februari 2026/(Feb 2026) CV Dhika Ramadhan Saputra.docx
@@ -2220,7 +2220,14 @@
           <w:spacing w:val="-4"/>
           <w:sz w:val="20"/>
         </w:rPr>
-        <w:t>2023</w:t>
+        <w:t>202</w:t>
+      </w:r>
+      <w:r>
+        <w:rPr>
+          <w:spacing w:val="-4"/>
+          <w:sz w:val="20"/>
+        </w:rPr>
+        <w:t>5</w:t>
       </w:r>
     </w:p>
     <w:p>
@@ -4790,6 +4797,7 @@
   <w:style w:type="character" w:default="1" w:styleId="DefaultParagraphFont">
     <w:name w:val="Default Paragraph Font"/>
     <w:uiPriority w:val="1"/>
+    <w:semiHidden/>
     <w:unhideWhenUsed/>
   </w:style>
   <w:style w:type="table" w:default="1" w:styleId="TableNormal">

</xml_diff>